<commit_message>
verslag over installatie etc.
aangemaakt. moet nagekeken worden.
</commit_message>
<xml_diff>
--- a/Documentatie/Kerntaak-1/1.5.18 verslag over de installatie, configuratie en het testen van de testomgeving/2017-02-21_verslag over de installatie,configuratie en testen van de testomgeving_V0.1.docx
+++ b/Documentatie/Kerntaak-1/1.5.18 verslag over de installatie, configuratie en het testen van de testomgeving/2017-02-21_verslag over de installatie,configuratie en testen van de testomgeving_V0.1.docx
@@ -69,23 +69,49 @@
                               <w:p>
                                 <w:pPr>
                                   <w:shd w:val="clear" w:color="auto" w:fill="FFFFFF" w:themeFill="background1"/>
+                                  <w:rPr>
+                                    <w:lang w:val="en-US"/>
+                                  </w:rPr>
                                 </w:pPr>
                                 <w:r>
-                                  <w:t>Datum: 13-02-2017</w:t>
+                                  <w:rPr>
+                                    <w:lang w:val="en-US"/>
+                                  </w:rPr>
+                                  <w:t>Datum: 23</w:t>
                                 </w:r>
                                 <w:r>
+                                  <w:rPr>
+                                    <w:lang w:val="en-US"/>
+                                  </w:rPr>
+                                  <w:t>-02-2017</w:t>
+                                </w:r>
+                                <w:r>
+                                  <w:rPr>
+                                    <w:lang w:val="en-US"/>
+                                  </w:rPr>
                                   <w:br/>
                                   <w:t>Klas: RIO4-APO3A</w:t>
                                 </w:r>
                                 <w:r>
+                                  <w:rPr>
+                                    <w:lang w:val="en-US"/>
+                                  </w:rPr>
                                   <w:br/>
-                                  <w:t xml:space="preserve">Docent: Fer van Krimpen / Sietse </w:t>
                                 </w:r>
                                 <w:r>
-                                  <w:t>Dijks</w:t>
+                                  <w:rPr>
+                                    <w:lang w:val="en-US"/>
+                                  </w:rPr>
+                                  <w:t>Examencasus: 9</w:t>
                                 </w:r>
                               </w:p>
-                              <w:p/>
+                              <w:p>
+                                <w:pPr>
+                                  <w:rPr>
+                                    <w:lang w:val="en-US"/>
+                                  </w:rPr>
+                                </w:pPr>
+                              </w:p>
                             </w:txbxContent>
                           </wps:txbx>
                           <wps:bodyPr rot="0" spcFirstLastPara="0" vertOverflow="overflow" horzOverflow="overflow" vert="horz" wrap="square" lIns="91440" tIns="45720" rIns="91440" bIns="45720" numCol="1" spcCol="0" rtlCol="0" fromWordArt="0" anchor="t" anchorCtr="0" forceAA="0" compatLnSpc="1">
@@ -118,23 +144,49 @@
                         <w:p>
                           <w:pPr>
                             <w:shd w:val="clear" w:color="auto" w:fill="FFFFFF" w:themeFill="background1"/>
+                            <w:rPr>
+                              <w:lang w:val="en-US"/>
+                            </w:rPr>
                           </w:pPr>
                           <w:r>
-                            <w:t>Datum: 13-02-2017</w:t>
+                            <w:rPr>
+                              <w:lang w:val="en-US"/>
+                            </w:rPr>
+                            <w:t>Datum: 23</w:t>
                           </w:r>
                           <w:r>
+                            <w:rPr>
+                              <w:lang w:val="en-US"/>
+                            </w:rPr>
+                            <w:t>-02-2017</w:t>
+                          </w:r>
+                          <w:r>
+                            <w:rPr>
+                              <w:lang w:val="en-US"/>
+                            </w:rPr>
                             <w:br/>
                             <w:t>Klas: RIO4-APO3A</w:t>
                           </w:r>
                           <w:r>
+                            <w:rPr>
+                              <w:lang w:val="en-US"/>
+                            </w:rPr>
                             <w:br/>
-                            <w:t xml:space="preserve">Docent: Fer van Krimpen / Sietse </w:t>
                           </w:r>
                           <w:r>
-                            <w:t>Dijks</w:t>
+                            <w:rPr>
+                              <w:lang w:val="en-US"/>
+                            </w:rPr>
+                            <w:t>Examencasus: 9</w:t>
                           </w:r>
                         </w:p>
-                        <w:p/>
+                        <w:p>
+                          <w:pPr>
+                            <w:rPr>
+                              <w:lang w:val="en-US"/>
+                            </w:rPr>
+                          </w:pPr>
+                        </w:p>
                       </w:txbxContent>
                     </v:textbox>
                     <w10:wrap type="through" anchorx="margin"/>
@@ -614,7 +666,7 @@
                   </wp:anchor>
                 </w:drawing>
               </mc:Choice>
-              <mc:Fallback xmlns:w16se="http://schemas.microsoft.com/office/word/2015/wordml/symex" xmlns:cx2="http://schemas.microsoft.com/office/drawing/2015/10/21/chartex" xmlns:cx1="http://schemas.microsoft.com/office/drawing/2015/9/8/chartex" xmlns:cx="http://schemas.microsoft.com/office/drawing/2014/chartex">
+              <mc:Fallback>
                 <w:pict>
                   <v:rect id="Rechthoek 132" o:spid="_x0000_s1028" style="position:absolute;margin-left:-4.4pt;margin-top:0;width:46.8pt;height:77.75pt;z-index:251659264;visibility:visible;mso-wrap-style:square;mso-width-percent:76;mso-height-percent:98;mso-top-percent:23;mso-wrap-distance-left:9pt;mso-wrap-distance-top:0;mso-wrap-distance-right:9pt;mso-wrap-distance-bottom:0;mso-position-horizontal:right;mso-position-horizontal-relative:margin;mso-position-vertical-relative:page;mso-width-percent:76;mso-height-percent:98;mso-top-percent:23;mso-width-relative:page;mso-height-relative:page;v-text-anchor:bottom" o:gfxdata="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" fillcolor="#5b9bd5 [3204]" stroked="f" strokeweight="1pt">
                     <v:path arrowok="t"/>
@@ -642,7 +694,7 @@
                           <w:sdtContent>
                             <w:p>
                               <w:pPr>
-                                <w:pStyle w:val="Geenafstand"/>
+                                <w:pStyle w:val="NoSpacing"/>
                                 <w:jc w:val="right"/>
                                 <w:rPr>
                                   <w:color w:val="FFFFFF" w:themeColor="background1"/>
@@ -728,7 +780,7 @@
           <w:r>
             <w:fldChar w:fldCharType="separate"/>
           </w:r>
-          <w:hyperlink w:anchor="_Toc475602398" w:history="1">
+          <w:hyperlink w:anchor="_Toc475614529" w:history="1">
             <w:r>
               <w:rPr>
                 <w:rStyle w:val="Hyperlink"/>
@@ -755,7 +807,7 @@
                 <w:noProof/>
                 <w:webHidden/>
               </w:rPr>
-              <w:instrText xml:space="preserve"> PAGEREF _Toc475602398 \h </w:instrText>
+              <w:instrText xml:space="preserve"> PAGEREF _Toc475614529 \h </w:instrText>
             </w:r>
             <w:r>
               <w:rPr>
@@ -798,13 +850,13 @@
               <w:lang w:val="nl-NL" w:eastAsia="nl-NL"/>
             </w:rPr>
           </w:pPr>
-          <w:hyperlink w:anchor="_Toc475602399" w:history="1">
+          <w:hyperlink w:anchor="_Toc475614530" w:history="1">
             <w:r>
               <w:rPr>
                 <w:rStyle w:val="Hyperlink"/>
                 <w:noProof/>
               </w:rPr>
-              <w:t>Voor akkoord</w:t>
+              <w:t>Revisie</w:t>
             </w:r>
             <w:r>
               <w:rPr>
@@ -825,7 +877,7 @@
                 <w:noProof/>
                 <w:webHidden/>
               </w:rPr>
-              <w:instrText xml:space="preserve"> PAGEREF _Toc475602399 \h </w:instrText>
+              <w:instrText xml:space="preserve"> PAGEREF _Toc475614530 \h </w:instrText>
             </w:r>
             <w:r>
               <w:rPr>
@@ -845,77 +897,7 @@
                 <w:noProof/>
                 <w:webHidden/>
               </w:rPr>
-              <w:t>3</w:t>
-            </w:r>
-            <w:r>
-              <w:rPr>
-                <w:noProof/>
-                <w:webHidden/>
-              </w:rPr>
-              <w:fldChar w:fldCharType="end"/>
-            </w:r>
-          </w:hyperlink>
-        </w:p>
-        <w:p>
-          <w:pPr>
-            <w:pStyle w:val="TOC1"/>
-            <w:tabs>
-              <w:tab w:val="right" w:leader="dot" w:pos="9062"/>
-            </w:tabs>
-            <w:rPr>
-              <w:rFonts w:cstheme="minorBidi"/>
-              <w:noProof/>
-              <w:lang w:val="nl-NL" w:eastAsia="nl-NL"/>
-            </w:rPr>
-          </w:pPr>
-          <w:hyperlink w:anchor="_Toc475602400" w:history="1">
-            <w:r>
-              <w:rPr>
-                <w:rStyle w:val="Hyperlink"/>
-                <w:noProof/>
-              </w:rPr>
-              <w:t>Revisie</w:t>
-            </w:r>
-            <w:r>
-              <w:rPr>
-                <w:noProof/>
-                <w:webHidden/>
-              </w:rPr>
-              <w:tab/>
-            </w:r>
-            <w:r>
-              <w:rPr>
-                <w:noProof/>
-                <w:webHidden/>
-              </w:rPr>
-              <w:fldChar w:fldCharType="begin"/>
-            </w:r>
-            <w:r>
-              <w:rPr>
-                <w:noProof/>
-                <w:webHidden/>
-              </w:rPr>
-              <w:instrText xml:space="preserve"> PAGEREF _Toc475602400 \h </w:instrText>
-            </w:r>
-            <w:r>
-              <w:rPr>
-                <w:noProof/>
-                <w:webHidden/>
-              </w:rPr>
-            </w:r>
-            <w:r>
-              <w:rPr>
-                <w:noProof/>
-                <w:webHidden/>
-              </w:rPr>
-              <w:fldChar w:fldCharType="separate"/>
-            </w:r>
-            <w:r>
-              <w:rPr>
-                <w:noProof/>
-                <w:webHidden/>
-              </w:rPr>
-              <w:t>4</w:t>
+              <w:t>5</w:t>
             </w:r>
             <w:r>
               <w:rPr>
@@ -947,7 +929,7 @@
       <w:pPr>
         <w:pStyle w:val="Heading1"/>
       </w:pPr>
-      <w:bookmarkStart w:id="0" w:name="_Toc475602398"/>
+      <w:bookmarkStart w:id="0" w:name="_Toc475614529"/>
       <w:r>
         <w:lastRenderedPageBreak/>
         <w:t>Inleiding</w:t>
@@ -958,54 +940,57 @@
       <w:r>
         <w:t>In dit document wordt er besproken over de installatie, configuratie en testen van de testomgeving.</w:t>
       </w:r>
-      <w:r>
-        <w:br w:type="page"/>
-      </w:r>
-      <w:r>
-        <w:lastRenderedPageBreak/>
-        <w:br w:type="column"/>
-      </w:r>
+    </w:p>
+    <w:p/>
+    <w:p>
+      <w:pPr>
+        <w:rPr>
+          <w:rStyle w:val="Heading1Char"/>
+        </w:rPr>
+      </w:pPr>
       <w:r>
         <w:rPr>
           <w:rStyle w:val="Heading1Char"/>
         </w:rPr>
-        <w:lastRenderedPageBreak/>
-        <w:t>verslag</w:t>
+        <w:t>Test info</w:t>
       </w:r>
     </w:p>
     <w:p>
       <w:r>
-        <w:t>- installatie</w:t>
+        <w:t xml:space="preserve">Het testen gebeurd tijdens de “tekst” fase.  Wij programmeren in Visual studio </w:t>
+      </w:r>
+      <w:r>
+        <w:t>Versie 4.6.01286/4.6.01586</w:t>
+      </w:r>
+      <w:r>
+        <w:t>.   Wij gebruiken beide de Windows 10 home 64-bit versie.</w:t>
+      </w:r>
+      <w:r>
+        <w:t xml:space="preserve"> Om de Windows app te kunnen testen moeten we de </w:t>
+      </w:r>
+      <w:r>
+        <w:t xml:space="preserve">Windows Phone SDK 8.0 </w:t>
+      </w:r>
+      <w:r>
+        <w:t>–</w:t>
+      </w:r>
+      <w:r>
+        <w:t xml:space="preserve"> ENU</w:t>
+      </w:r>
+      <w:r>
+        <w:t xml:space="preserve"> geïnstalleerd hebben. Dit is de laatst mogelijke versie van de software development kit en zorg er dus voor dat wij de nieuwere API’s erin kunnen verwerken. </w:t>
       </w:r>
     </w:p>
     <w:p>
       <w:r>
-        <w:t>- configuratie</w:t>
+        <w:t>De App wordt geschreven als Windows 8 Windows Phone. Zodat wij telefoons kunnen bereiken met de laatste Windows voor de telefoons.</w:t>
       </w:r>
     </w:p>
     <w:p>
       <w:r>
-        <w:t xml:space="preserve">- testen </w:t>
+        <w:br w:type="page"/>
       </w:r>
-    </w:p>
-    <w:p/>
-    <w:p>
-      <w:r>
-        <w:t>To do:</w:t>
-      </w:r>
-    </w:p>
-    <w:p>
-      <w:r>
-        <w:t>Testomgeving aanmaken.</w:t>
-      </w:r>
-      <w:bookmarkStart w:id="1" w:name="_GoBack"/>
-      <w:bookmarkEnd w:id="1"/>
-    </w:p>
-    <w:p>
-      <w:r>
-        <w:br w:type="column"/>
-      </w:r>
-      <w:bookmarkStart w:id="2" w:name="_Toc475602400"/>
+      <w:bookmarkStart w:id="1" w:name="_Toc475614530"/>
       <w:r>
         <w:rPr>
           <w:rStyle w:val="Heading1Char"/>
@@ -1013,7 +998,7 @@
         <w:lastRenderedPageBreak/>
         <w:t>Revisie</w:t>
       </w:r>
-      <w:bookmarkEnd w:id="2"/>
+      <w:bookmarkEnd w:id="1"/>
     </w:p>
     <w:p>
       <w:r>
@@ -1122,6 +1107,107 @@
             <w:tcBorders>
               <w:top w:val="nil"/>
               <w:left w:val="nil"/>
+              <w:bottom w:val="double" w:sz="4" w:space="0" w:color="auto"/>
+              <w:right w:val="nil"/>
+            </w:tcBorders>
+            <w:noWrap/>
+          </w:tcPr>
+          <w:p>
+            <w:pPr>
+              <w:rPr>
+                <w:lang w:eastAsia="nl-NL"/>
+              </w:rPr>
+            </w:pPr>
+            <w:r>
+              <w:rPr>
+                <w:lang w:eastAsia="nl-NL"/>
+              </w:rPr>
+              <w:t>23-02-2017</w:t>
+            </w:r>
+          </w:p>
+        </w:tc>
+        <w:tc>
+          <w:tcPr>
+            <w:tcW w:w="1161" w:type="pct"/>
+            <w:tcBorders>
+              <w:top w:val="nil"/>
+              <w:left w:val="nil"/>
+              <w:bottom w:val="double" w:sz="4" w:space="0" w:color="auto"/>
+              <w:right w:val="nil"/>
+            </w:tcBorders>
+          </w:tcPr>
+          <w:p>
+            <w:pPr>
+              <w:rPr>
+                <w:lang w:eastAsia="nl-NL"/>
+              </w:rPr>
+            </w:pPr>
+            <w:r>
+              <w:rPr>
+                <w:lang w:eastAsia="nl-NL"/>
+              </w:rPr>
+              <w:t>Test info geschreven.</w:t>
+            </w:r>
+            <w:bookmarkStart w:id="2" w:name="_GoBack"/>
+            <w:bookmarkEnd w:id="2"/>
+          </w:p>
+        </w:tc>
+        <w:tc>
+          <w:tcPr>
+            <w:tcW w:w="1161" w:type="pct"/>
+            <w:tcBorders>
+              <w:top w:val="nil"/>
+              <w:left w:val="nil"/>
+              <w:bottom w:val="double" w:sz="4" w:space="0" w:color="auto"/>
+              <w:right w:val="nil"/>
+            </w:tcBorders>
+          </w:tcPr>
+          <w:p>
+            <w:pPr>
+              <w:rPr>
+                <w:lang w:eastAsia="nl-NL"/>
+              </w:rPr>
+            </w:pPr>
+            <w:r>
+              <w:rPr>
+                <w:lang w:eastAsia="nl-NL"/>
+              </w:rPr>
+              <w:t>Santino Bonora</w:t>
+            </w:r>
+          </w:p>
+        </w:tc>
+        <w:tc>
+          <w:tcPr>
+            <w:tcW w:w="1161" w:type="pct"/>
+            <w:tcBorders>
+              <w:top w:val="nil"/>
+              <w:left w:val="nil"/>
+              <w:bottom w:val="double" w:sz="4" w:space="0" w:color="auto"/>
+              <w:right w:val="nil"/>
+            </w:tcBorders>
+          </w:tcPr>
+          <w:p>
+            <w:pPr>
+              <w:rPr>
+                <w:lang w:eastAsia="nl-NL"/>
+              </w:rPr>
+            </w:pPr>
+            <w:r>
+              <w:rPr>
+                <w:lang w:eastAsia="nl-NL"/>
+              </w:rPr>
+              <w:t>V0.2</w:t>
+            </w:r>
+          </w:p>
+        </w:tc>
+      </w:tr>
+      <w:tr>
+        <w:tc>
+          <w:tcPr>
+            <w:tcW w:w="1516" w:type="pct"/>
+            <w:tcBorders>
+              <w:top w:val="double" w:sz="4" w:space="0" w:color="auto"/>
+              <w:left w:val="nil"/>
               <w:bottom w:val="nil"/>
               <w:right w:val="nil"/>
             </w:tcBorders>
@@ -1146,7 +1232,7 @@
           <w:tcPr>
             <w:tcW w:w="1161" w:type="pct"/>
             <w:tcBorders>
-              <w:top w:val="nil"/>
+              <w:top w:val="double" w:sz="4" w:space="0" w:color="auto"/>
               <w:left w:val="nil"/>
               <w:bottom w:val="nil"/>
               <w:right w:val="nil"/>
@@ -1171,7 +1257,7 @@
           <w:tcPr>
             <w:tcW w:w="1161" w:type="pct"/>
             <w:tcBorders>
-              <w:top w:val="nil"/>
+              <w:top w:val="double" w:sz="4" w:space="0" w:color="auto"/>
               <w:left w:val="nil"/>
               <w:bottom w:val="nil"/>
               <w:right w:val="nil"/>
@@ -1196,7 +1282,7 @@
           <w:tcPr>
             <w:tcW w:w="1161" w:type="pct"/>
             <w:tcBorders>
-              <w:top w:val="nil"/>
+              <w:top w:val="double" w:sz="4" w:space="0" w:color="auto"/>
               <w:left w:val="nil"/>
               <w:bottom w:val="nil"/>
               <w:right w:val="nil"/>
@@ -1377,7 +1463,7 @@
           <w:rPr>
             <w:noProof/>
           </w:rPr>
-          <w:t>4</w:t>
+          <w:t>3</w:t>
         </w:r>
         <w:r>
           <w:fldChar w:fldCharType="end"/>
@@ -1864,7 +1950,6 @@
   <w:style w:type="character" w:default="1" w:styleId="DefaultParagraphFont">
     <w:name w:val="Default Paragraph Font"/>
     <w:uiPriority w:val="1"/>
-    <w:semiHidden/>
     <w:unhideWhenUsed/>
   </w:style>
   <w:style w:type="table" w:default="1" w:styleId="TableNormal">
@@ -2555,7 +2640,7 @@
 </file>
 
 <file path=customXml/itemProps2.xml><?xml version="1.0" encoding="utf-8"?>
-<ds:datastoreItem xmlns:ds="http://schemas.openxmlformats.org/officeDocument/2006/customXml" ds:itemID="{16997FAB-317C-489D-8CC9-00BDAD01035D}">
+<ds:datastoreItem xmlns:ds="http://schemas.openxmlformats.org/officeDocument/2006/customXml" ds:itemID="{9D509338-B2DD-4D8C-A5AF-4BD88F64D3E4}">
   <ds:schemaRefs>
     <ds:schemaRef ds:uri="http://schemas.openxmlformats.org/officeDocument/2006/bibliography"/>
   </ds:schemaRefs>

</xml_diff>

<commit_message>
verslag over de installatie, configuratie en testen van ontwikkelomgeving
</commit_message>
<xml_diff>
--- a/Documentatie/Kerntaak-1/1.5.18 verslag over de installatie, configuratie en het testen van de testomgeving/2017-02-21_verslag over de installatie,configuratie en testen van de testomgeving_V0.1.docx
+++ b/Documentatie/Kerntaak-1/1.5.18 verslag over de installatie, configuratie en het testen van de testomgeving/2017-02-21_verslag over de installatie,configuratie en testen van de testomgeving_V0.1.docx
@@ -1,6 +1,6 @@
 
 <file path=word/document.xml><?xml version="1.0" encoding="utf-8"?>
-<w:document xmlns:wpc="http://schemas.microsoft.com/office/word/2010/wordprocessingCanvas" xmlns:cx="http://schemas.microsoft.com/office/drawing/2014/chartex" xmlns:cx1="http://schemas.microsoft.com/office/drawing/2015/9/8/chartex" xmlns:cx2="http://schemas.microsoft.com/office/drawing/2015/10/21/chartex" xmlns:cx3="http://schemas.microsoft.com/office/drawing/2016/5/9/chartex" xmlns:cx4="http://schemas.microsoft.com/office/drawing/2016/5/10/chartex" xmlns:cx5="http://schemas.microsoft.com/office/drawing/2016/5/11/chartex" xmlns:mc="http://schemas.openxmlformats.org/markup-compatibility/2006" xmlns:o="urn:schemas-microsoft-com:office:office" xmlns:r="http://schemas.openxmlformats.org/officeDocument/2006/relationships" xmlns:m="http://schemas.openxmlformats.org/officeDocument/2006/math" xmlns:v="urn:schemas-microsoft-com:vml" xmlns:wp14="http://schemas.microsoft.com/office/word/2010/wordprocessingDrawing" xmlns:wp="http://schemas.openxmlformats.org/drawingml/2006/wordprocessingDrawing" xmlns:w10="urn:schemas-microsoft-com:office:word" xmlns:w="http://schemas.openxmlformats.org/wordprocessingml/2006/main" xmlns:w14="http://schemas.microsoft.com/office/word/2010/wordml" xmlns:w15="http://schemas.microsoft.com/office/word/2012/wordml" xmlns:w16se="http://schemas.microsoft.com/office/word/2015/wordml/symex" xmlns:wpg="http://schemas.microsoft.com/office/word/2010/wordprocessingGroup" xmlns:wpi="http://schemas.microsoft.com/office/word/2010/wordprocessingInk" xmlns:wne="http://schemas.microsoft.com/office/word/2006/wordml" xmlns:wps="http://schemas.microsoft.com/office/word/2010/wordprocessingShape" mc:Ignorable="w14 w15 w16se wp14">
+<w:document xmlns:wpc="http://schemas.microsoft.com/office/word/2010/wordprocessingCanvas" xmlns:mc="http://schemas.openxmlformats.org/markup-compatibility/2006" xmlns:o="urn:schemas-microsoft-com:office:office" xmlns:r="http://schemas.openxmlformats.org/officeDocument/2006/relationships" xmlns:m="http://schemas.openxmlformats.org/officeDocument/2006/math" xmlns:v="urn:schemas-microsoft-com:vml" xmlns:wp14="http://schemas.microsoft.com/office/word/2010/wordprocessingDrawing" xmlns:wp="http://schemas.openxmlformats.org/drawingml/2006/wordprocessingDrawing" xmlns:w10="urn:schemas-microsoft-com:office:word" xmlns:w="http://schemas.openxmlformats.org/wordprocessingml/2006/main" xmlns:w14="http://schemas.microsoft.com/office/word/2010/wordml" xmlns:w15="http://schemas.microsoft.com/office/word/2012/wordml" xmlns:wpg="http://schemas.microsoft.com/office/word/2010/wordprocessingGroup" xmlns:wpi="http://schemas.microsoft.com/office/word/2010/wordprocessingInk" xmlns:wne="http://schemas.microsoft.com/office/word/2006/wordml" xmlns:wps="http://schemas.microsoft.com/office/word/2010/wordprocessingShape" mc:Ignorable="w14 w15 wp14">
   <w:body>
     <w:sdt>
       <w:sdtPr>
@@ -165,7 +165,20 @@
                               <w:lang w:val="en-US"/>
                             </w:rPr>
                             <w:br/>
-                            <w:t>Klas: RIO4-APO3A</w:t>
+                          </w:r>
+                          <w:proofErr w:type="spellStart"/>
+                          <w:r>
+                            <w:rPr>
+                              <w:lang w:val="en-US"/>
+                            </w:rPr>
+                            <w:t>Klas</w:t>
+                          </w:r>
+                          <w:proofErr w:type="spellEnd"/>
+                          <w:r>
+                            <w:rPr>
+                              <w:lang w:val="en-US"/>
+                            </w:rPr>
+                            <w:t>: RIO4-APO3A</w:t>
                           </w:r>
                           <w:r>
                             <w:rPr>
@@ -173,11 +186,19 @@
                             </w:rPr>
                             <w:br/>
                           </w:r>
+                          <w:proofErr w:type="spellStart"/>
                           <w:r>
                             <w:rPr>
                               <w:lang w:val="en-US"/>
                             </w:rPr>
-                            <w:t>Examencasus: 9</w:t>
+                            <w:t>Examencasus</w:t>
+                          </w:r>
+                          <w:proofErr w:type="spellEnd"/>
+                          <w:r>
+                            <w:rPr>
+                              <w:lang w:val="en-US"/>
+                            </w:rPr>
+                            <w:t>: 9</w:t>
                           </w:r>
                         </w:p>
                         <w:p>
@@ -252,7 +273,7 @@
                             <w:txbxContent>
                               <w:p>
                                 <w:pPr>
-                                  <w:pStyle w:val="Geenafstand"/>
+                                  <w:pStyle w:val="NoSpacing"/>
                                   <w:spacing w:before="40" w:after="560" w:line="216" w:lineRule="auto"/>
                                   <w:rPr>
                                     <w:color w:val="5B9BD5" w:themeColor="accent1"/>
@@ -317,7 +338,7 @@
                                 <w:sdtContent>
                                   <w:p>
                                     <w:pPr>
-                                      <w:pStyle w:val="Geenafstand"/>
+                                      <w:pStyle w:val="NoSpacing"/>
                                       <w:spacing w:before="40" w:after="40"/>
                                       <w:rPr>
                                         <w:caps/>
@@ -367,7 +388,7 @@
                                 <w:sdtContent>
                                   <w:p>
                                     <w:pPr>
-                                      <w:pStyle w:val="Geenafstand"/>
+                                      <w:pStyle w:val="NoSpacing"/>
                                       <w:spacing w:before="80" w:after="40"/>
                                       <w:rPr>
                                         <w:caps/>
@@ -410,16 +431,12 @@
               </mc:Choice>
               <mc:Fallback>
                 <w:pict>
-                  <v:shapetype w14:anchorId="78D8FF74" id="_x0000_t202" coordsize="21600,21600" o:spt="202" path="m,l,21600r21600,l21600,xe">
-                    <v:stroke joinstyle="miter"/>
-                    <v:path gradientshapeok="t" o:connecttype="rect"/>
-                  </v:shapetype>
-                  <v:shape id="Tekstvak 131" o:spid="_x0000_s1027" type="#_x0000_t202" style="position:absolute;margin-left:34.75pt;margin-top:400.8pt;width:369pt;height:203.4pt;z-index:251660288;visibility:visible;mso-wrap-style:square;mso-width-percent:790;mso-height-percent:0;mso-wrap-distance-left:14.4pt;mso-wrap-distance-top:0;mso-wrap-distance-right:14.4pt;mso-wrap-distance-bottom:0;mso-position-horizontal:absolute;mso-position-horizontal-relative:margin;mso-position-vertical:absolute;mso-position-vertical-relative:page;mso-width-percent:790;mso-height-percent:0;mso-width-relative:margin;mso-height-relative:page;v-text-anchor:top" o:gfxdata="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" filled="f" stroked="f" strokeweight=".5pt">
+                  <v:shape w14:anchorId="78D8FF74" id="Tekstvak 131" o:spid="_x0000_s1027" type="#_x0000_t202" style="position:absolute;margin-left:34.75pt;margin-top:400.8pt;width:369pt;height:203.4pt;z-index:251660288;visibility:visible;mso-wrap-style:square;mso-width-percent:790;mso-height-percent:0;mso-wrap-distance-left:14.4pt;mso-wrap-distance-top:0;mso-wrap-distance-right:14.4pt;mso-wrap-distance-bottom:0;mso-position-horizontal:absolute;mso-position-horizontal-relative:margin;mso-position-vertical:absolute;mso-position-vertical-relative:page;mso-width-percent:790;mso-height-percent:0;mso-width-relative:margin;mso-height-relative:page;v-text-anchor:top" o:gfxdata="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" filled="f" stroked="f" strokeweight=".5pt">
                     <v:textbox inset="0,0,0,0">
                       <w:txbxContent>
                         <w:p>
                           <w:pPr>
-                            <w:pStyle w:val="Geenafstand"/>
+                            <w:pStyle w:val="NoSpacing"/>
                             <w:spacing w:before="40" w:after="560" w:line="216" w:lineRule="auto"/>
                             <w:rPr>
                               <w:color w:val="5B9BD5" w:themeColor="accent1"/>
@@ -484,7 +501,7 @@
                           <w:sdtContent>
                             <w:p>
                               <w:pPr>
-                                <w:pStyle w:val="Geenafstand"/>
+                                <w:pStyle w:val="NoSpacing"/>
                                 <w:spacing w:before="40" w:after="40"/>
                                 <w:rPr>
                                   <w:caps/>
@@ -534,7 +551,7 @@
                           <w:sdtContent>
                             <w:p>
                               <w:pPr>
-                                <w:pStyle w:val="Geenafstand"/>
+                                <w:pStyle w:val="NoSpacing"/>
                                 <w:spacing w:before="80" w:after="40"/>
                                 <w:rPr>
                                   <w:caps/>
@@ -652,7 +669,7 @@
                                 <w:sdtContent>
                                   <w:p>
                                     <w:pPr>
-                                      <w:pStyle w:val="Geenafstand"/>
+                                      <w:pStyle w:val="NoSpacing"/>
                                       <w:jc w:val="right"/>
                                       <w:rPr>
                                         <w:color w:val="FFFFFF" w:themeColor="background1"/>
@@ -774,7 +791,7 @@
       <w:sdtContent>
         <w:p>
           <w:pPr>
-            <w:pStyle w:val="Kopvaninhoudsopgave"/>
+            <w:pStyle w:val="TOCHeading"/>
           </w:pPr>
           <w:r>
             <w:rPr>
@@ -785,7 +802,7 @@
         </w:p>
         <w:p>
           <w:pPr>
-            <w:pStyle w:val="Inhopg1"/>
+            <w:pStyle w:val="TOC1"/>
             <w:tabs>
               <w:tab w:val="right" w:leader="dot" w:pos="9062"/>
             </w:tabs>
@@ -864,7 +881,7 @@
         </w:p>
         <w:p>
           <w:pPr>
-            <w:pStyle w:val="Inhopg1"/>
+            <w:pStyle w:val="TOC1"/>
             <w:tabs>
               <w:tab w:val="right" w:leader="dot" w:pos="9062"/>
             </w:tabs>
@@ -934,7 +951,7 @@
         </w:p>
         <w:p>
           <w:pPr>
-            <w:pStyle w:val="Inhopg1"/>
+            <w:pStyle w:val="TOC1"/>
             <w:tabs>
               <w:tab w:val="right" w:leader="dot" w:pos="9062"/>
             </w:tabs>
@@ -1021,7 +1038,7 @@
     </w:p>
     <w:p>
       <w:pPr>
-        <w:pStyle w:val="Kop1"/>
+        <w:pStyle w:val="Heading1"/>
       </w:pPr>
       <w:bookmarkStart w:id="0" w:name="_Toc475698567"/>
       <w:r>
@@ -1039,12 +1056,12 @@
     <w:p>
       <w:pPr>
         <w:rPr>
-          <w:rStyle w:val="Kop1Char"/>
+          <w:rStyle w:val="Heading1Char"/>
         </w:rPr>
       </w:pPr>
       <w:r>
         <w:rPr>
-          <w:rStyle w:val="Kop1Char"/>
+          <w:rStyle w:val="Heading1Char"/>
         </w:rPr>
         <w:br w:type="page"/>
       </w:r>
@@ -1052,78 +1069,66 @@
     <w:p>
       <w:pPr>
         <w:rPr>
-          <w:rStyle w:val="Kop1Char"/>
+          <w:rStyle w:val="Heading1Char"/>
         </w:rPr>
       </w:pPr>
-      <w:bookmarkStart w:id="1" w:name="_Toc475698568"/>
       <w:r>
         <w:rPr>
-          <w:rStyle w:val="Kop1Char"/>
+          <w:rStyle w:val="Heading1Char"/>
         </w:rPr>
         <w:lastRenderedPageBreak/>
-        <w:t>Test info</w:t>
-      </w:r>
-      <w:bookmarkEnd w:id="1"/>
-    </w:p>
-    <w:p>
-      <w:r>
-        <w:t>Het testen ge</w:t>
-      </w:r>
-      <w:r>
-        <w:t xml:space="preserve">beurd tijdens de “test” fase. </w:t>
-      </w:r>
-      <w:r>
-        <w:t xml:space="preserve">Wij programmeren in Visual studio </w:t>
-      </w:r>
-      <w:r>
-        <w:t>Versie 4.6.01286/4.6.01586</w:t>
-      </w:r>
-      <w:r>
-        <w:t xml:space="preserve">. </w:t>
-      </w:r>
-      <w:r>
-        <w:t>Wij gebruiken beide de Windows 10 home 64-bit versie.</w:t>
-      </w:r>
-      <w:r>
-        <w:t xml:space="preserve"> Om de Windows app te kunnen testen moeten we de </w:t>
-      </w:r>
-      <w:r>
-        <w:t xml:space="preserve">Windows Phone SDK 8.0 </w:t>
-      </w:r>
-      <w:r>
-        <w:t>–</w:t>
-      </w:r>
-      <w:r>
-        <w:t xml:space="preserve"> ENU</w:t>
-      </w:r>
-      <w:r>
-        <w:t xml:space="preserve"> geïnstalleerd hebben. Dit is de laatst mogelijke versie van de software development kit en zorg</w:t>
-      </w:r>
-      <w:r>
-        <w:t>t</w:t>
-      </w:r>
-      <w:r>
-        <w:t xml:space="preserve"> er dus voor dat wij de nieuwere API’s erin kunnen verwerken. </w:t>
+        <w:t>Ontwikkelomgeving installeren</w:t>
       </w:r>
     </w:p>
     <w:p>
       <w:r>
-        <w:t>De App wordt geschreven als Windows 8 Windows Phone. Zodat wij telefoons kunnen bereiken met de laatste Windows voor de telefoons.</w:t>
+        <w:t>Bij het installeren van de ontwikkelomgeving zijn Tarik Hacialiogullari en Santino Bonora nergens tegen aangelopen. Alle updates hebben we van tevoren uitgevoerd zodat we op de zelfde versie aan het werk konden. Dit zodat er op dit front niet iets niet zou werken.</w:t>
+      </w:r>
+    </w:p>
+    <w:p/>
+    <w:p>
+      <w:pPr>
+        <w:pStyle w:val="Heading1"/>
+      </w:pPr>
+      <w:r>
+        <w:t>Ontwikkelomgeving configureren</w:t>
+      </w:r>
+    </w:p>
+    <w:p>
+      <w:r>
+        <w:t>Bij het configureren van de ontwikkelomgeving hebben we zo veel mogelijk de zelfde instellingen aangehouden. We hebben geen problemen ondervonden bij het configureren van de ontwikkelomgeving.</w:t>
+      </w:r>
+    </w:p>
+    <w:p/>
+    <w:p>
+      <w:pPr>
+        <w:pStyle w:val="Heading1"/>
+      </w:pPr>
+      <w:r>
+        <w:t>Ontwikkelomgeving testen</w:t>
+      </w:r>
+    </w:p>
+    <w:p>
+      <w:r>
+        <w:t xml:space="preserve">Bij het testen van de ontwikkelomgeving hebben we een test project aan gemaakt om te kijken of er problemen op zouden treden. Dit was niet het geval. Onze GitHub hebben we aangemaakt. Een </w:t>
+      </w:r>
+      <w:r>
+        <w:t>aantal mappen aan gemaakt zodat we de indeling van ons project in de GitHub hebben staan.</w:t>
       </w:r>
     </w:p>
     <w:p>
       <w:r>
         <w:br w:type="page"/>
       </w:r>
-      <w:bookmarkStart w:id="2" w:name="_Toc475698569"/>
+      <w:bookmarkStart w:id="1" w:name="_Toc475698569"/>
       <w:r>
         <w:rPr>
-          <w:rStyle w:val="Kop1Char"/>
+          <w:rStyle w:val="Heading1Char"/>
         </w:rPr>
         <w:lastRenderedPageBreak/>
         <w:t>Revisie</w:t>
       </w:r>
-      <w:bookmarkEnd w:id="2"/>
+      <w:bookmarkEnd w:id="1"/>
     </w:p>
     <w:p>
       <w:r>
@@ -1132,7 +1137,7 @@
     </w:p>
     <w:tbl>
       <w:tblPr>
-        <w:tblStyle w:val="Gemiddeldearcering2-accent5"/>
+        <w:tblStyle w:val="MediumShading2-Accent5"/>
         <w:tblW w:w="5000" w:type="pct"/>
         <w:tblInd w:w="0" w:type="dxa"/>
         <w:tblLook w:val="0660" w:firstRow="1" w:lastRow="1" w:firstColumn="0" w:lastColumn="0" w:noHBand="1" w:noVBand="1"/>
@@ -1244,7 +1249,7 @@
               <w:rPr>
                 <w:lang w:eastAsia="nl-NL"/>
               </w:rPr>
-              <w:t>24-02-2017</w:t>
+              <w:t>27-03-2017</w:t>
             </w:r>
           </w:p>
         </w:tc>
@@ -1265,6 +1270,95 @@
               <w:rPr>
                 <w:lang w:eastAsia="nl-NL"/>
               </w:rPr>
+              <w:t>Verbetering van tekst</w:t>
+            </w:r>
+            <w:bookmarkStart w:id="2" w:name="_GoBack"/>
+            <w:bookmarkEnd w:id="2"/>
+          </w:p>
+        </w:tc>
+        <w:tc>
+          <w:tcPr>
+            <w:tcW w:w="1161" w:type="pct"/>
+            <w:tcBorders>
+              <w:bottom w:val="single" w:sz="4" w:space="0" w:color="auto"/>
+            </w:tcBorders>
+          </w:tcPr>
+          <w:p>
+            <w:pPr>
+              <w:rPr>
+                <w:lang w:eastAsia="nl-NL"/>
+              </w:rPr>
+            </w:pPr>
+            <w:r>
+              <w:rPr>
+                <w:lang w:eastAsia="nl-NL"/>
+              </w:rPr>
+              <w:t>Santino Bonora</w:t>
+            </w:r>
+          </w:p>
+        </w:tc>
+        <w:tc>
+          <w:tcPr>
+            <w:tcW w:w="1161" w:type="pct"/>
+            <w:tcBorders>
+              <w:bottom w:val="single" w:sz="4" w:space="0" w:color="auto"/>
+            </w:tcBorders>
+          </w:tcPr>
+          <w:p>
+            <w:pPr>
+              <w:rPr>
+                <w:lang w:eastAsia="nl-NL"/>
+              </w:rPr>
+            </w:pPr>
+            <w:r>
+              <w:rPr>
+                <w:lang w:eastAsia="nl-NL"/>
+              </w:rPr>
+              <w:t>V1.1</w:t>
+            </w:r>
+          </w:p>
+        </w:tc>
+      </w:tr>
+      <w:tr>
+        <w:tc>
+          <w:tcPr>
+            <w:tcW w:w="1516" w:type="pct"/>
+            <w:tcBorders>
+              <w:bottom w:val="single" w:sz="4" w:space="0" w:color="auto"/>
+            </w:tcBorders>
+            <w:noWrap/>
+          </w:tcPr>
+          <w:p>
+            <w:pPr>
+              <w:rPr>
+                <w:lang w:eastAsia="nl-NL"/>
+              </w:rPr>
+            </w:pPr>
+            <w:r>
+              <w:rPr>
+                <w:lang w:eastAsia="nl-NL"/>
+              </w:rPr>
+              <w:t>24-02-2017</w:t>
+            </w:r>
+          </w:p>
+        </w:tc>
+        <w:tc>
+          <w:tcPr>
+            <w:tcW w:w="1161" w:type="pct"/>
+            <w:tcBorders>
+              <w:bottom w:val="single" w:sz="4" w:space="0" w:color="auto"/>
+            </w:tcBorders>
+          </w:tcPr>
+          <w:p>
+            <w:pPr>
+              <w:rPr>
+                <w:lang w:eastAsia="nl-NL"/>
+              </w:rPr>
+            </w:pPr>
+            <w:r>
+              <w:rPr>
+                <w:lang w:eastAsia="nl-NL"/>
+              </w:rPr>
               <w:t>Kopjes herverdeeld.</w:t>
             </w:r>
             <w:r>
@@ -1273,8 +1367,6 @@
               </w:rPr>
               <w:t xml:space="preserve"> Spelling verbeterd.</w:t>
             </w:r>
-            <w:bookmarkStart w:id="3" w:name="_GoBack"/>
-            <w:bookmarkEnd w:id="3"/>
           </w:p>
         </w:tc>
         <w:tc>
@@ -1607,7 +1699,7 @@
     </w:tbl>
     <w:p>
       <w:pPr>
-        <w:pStyle w:val="Kop1"/>
+        <w:pStyle w:val="Heading1"/>
       </w:pPr>
       <w:r>
         <w:t xml:space="preserve"> </w:t>
@@ -1627,7 +1719,7 @@
 </file>
 
 <file path=word/endnotes.xml><?xml version="1.0" encoding="utf-8"?>
-<w:endnotes xmlns:wpc="http://schemas.microsoft.com/office/word/2010/wordprocessingCanvas" xmlns:cx="http://schemas.microsoft.com/office/drawing/2014/chartex" xmlns:cx1="http://schemas.microsoft.com/office/drawing/2015/9/8/chartex" xmlns:cx2="http://schemas.microsoft.com/office/drawing/2015/10/21/chartex" xmlns:cx3="http://schemas.microsoft.com/office/drawing/2016/5/9/chartex" xmlns:cx4="http://schemas.microsoft.com/office/drawing/2016/5/10/chartex" xmlns:cx5="http://schemas.microsoft.com/office/drawing/2016/5/11/chartex" xmlns:mc="http://schemas.openxmlformats.org/markup-compatibility/2006" xmlns:o="urn:schemas-microsoft-com:office:office" xmlns:r="http://schemas.openxmlformats.org/officeDocument/2006/relationships" xmlns:m="http://schemas.openxmlformats.org/officeDocument/2006/math" xmlns:v="urn:schemas-microsoft-com:vml" xmlns:wp14="http://schemas.microsoft.com/office/word/2010/wordprocessingDrawing" xmlns:wp="http://schemas.openxmlformats.org/drawingml/2006/wordprocessingDrawing" xmlns:w10="urn:schemas-microsoft-com:office:word" xmlns:w="http://schemas.openxmlformats.org/wordprocessingml/2006/main" xmlns:w14="http://schemas.microsoft.com/office/word/2010/wordml" xmlns:w15="http://schemas.microsoft.com/office/word/2012/wordml" xmlns:w16se="http://schemas.microsoft.com/office/word/2015/wordml/symex" xmlns:wpg="http://schemas.microsoft.com/office/word/2010/wordprocessingGroup" xmlns:wpi="http://schemas.microsoft.com/office/word/2010/wordprocessingInk" xmlns:wne="http://schemas.microsoft.com/office/word/2006/wordml" xmlns:wps="http://schemas.microsoft.com/office/word/2010/wordprocessingShape" mc:Ignorable="w14 w15 w16se wp14">
+<w:endnotes xmlns:wpc="http://schemas.microsoft.com/office/word/2010/wordprocessingCanvas" xmlns:mc="http://schemas.openxmlformats.org/markup-compatibility/2006" xmlns:o="urn:schemas-microsoft-com:office:office" xmlns:r="http://schemas.openxmlformats.org/officeDocument/2006/relationships" xmlns:m="http://schemas.openxmlformats.org/officeDocument/2006/math" xmlns:v="urn:schemas-microsoft-com:vml" xmlns:wp14="http://schemas.microsoft.com/office/word/2010/wordprocessingDrawing" xmlns:wp="http://schemas.openxmlformats.org/drawingml/2006/wordprocessingDrawing" xmlns:w10="urn:schemas-microsoft-com:office:word" xmlns:w="http://schemas.openxmlformats.org/wordprocessingml/2006/main" xmlns:w14="http://schemas.microsoft.com/office/word/2010/wordml" xmlns:w15="http://schemas.microsoft.com/office/word/2012/wordml" xmlns:wpg="http://schemas.microsoft.com/office/word/2010/wordprocessingGroup" xmlns:wpi="http://schemas.microsoft.com/office/word/2010/wordprocessingInk" xmlns:wne="http://schemas.microsoft.com/office/word/2006/wordml" xmlns:wps="http://schemas.microsoft.com/office/word/2010/wordprocessingShape" mc:Ignorable="w14 w15 wp14">
   <w:endnote w:type="separator" w:id="-1">
     <w:p>
       <w:pPr>
@@ -1652,7 +1744,7 @@
 </file>
 
 <file path=word/footer1.xml><?xml version="1.0" encoding="utf-8"?>
-<w:ftr xmlns:wpc="http://schemas.microsoft.com/office/word/2010/wordprocessingCanvas" xmlns:cx="http://schemas.microsoft.com/office/drawing/2014/chartex" xmlns:cx1="http://schemas.microsoft.com/office/drawing/2015/9/8/chartex" xmlns:cx2="http://schemas.microsoft.com/office/drawing/2015/10/21/chartex" xmlns:cx3="http://schemas.microsoft.com/office/drawing/2016/5/9/chartex" xmlns:cx4="http://schemas.microsoft.com/office/drawing/2016/5/10/chartex" xmlns:cx5="http://schemas.microsoft.com/office/drawing/2016/5/11/chartex" xmlns:mc="http://schemas.openxmlformats.org/markup-compatibility/2006" xmlns:o="urn:schemas-microsoft-com:office:office" xmlns:r="http://schemas.openxmlformats.org/officeDocument/2006/relationships" xmlns:m="http://schemas.openxmlformats.org/officeDocument/2006/math" xmlns:v="urn:schemas-microsoft-com:vml" xmlns:wp14="http://schemas.microsoft.com/office/word/2010/wordprocessingDrawing" xmlns:wp="http://schemas.openxmlformats.org/drawingml/2006/wordprocessingDrawing" xmlns:w10="urn:schemas-microsoft-com:office:word" xmlns:w="http://schemas.openxmlformats.org/wordprocessingml/2006/main" xmlns:w14="http://schemas.microsoft.com/office/word/2010/wordml" xmlns:w15="http://schemas.microsoft.com/office/word/2012/wordml" xmlns:w16se="http://schemas.microsoft.com/office/word/2015/wordml/symex" xmlns:wpg="http://schemas.microsoft.com/office/word/2010/wordprocessingGroup" xmlns:wpi="http://schemas.microsoft.com/office/word/2010/wordprocessingInk" xmlns:wne="http://schemas.microsoft.com/office/word/2006/wordml" xmlns:wps="http://schemas.microsoft.com/office/word/2010/wordprocessingShape" mc:Ignorable="w14 w15 w16se wp14">
+<w:ftr xmlns:wpc="http://schemas.microsoft.com/office/word/2010/wordprocessingCanvas" xmlns:mc="http://schemas.openxmlformats.org/markup-compatibility/2006" xmlns:o="urn:schemas-microsoft-com:office:office" xmlns:r="http://schemas.openxmlformats.org/officeDocument/2006/relationships" xmlns:m="http://schemas.openxmlformats.org/officeDocument/2006/math" xmlns:v="urn:schemas-microsoft-com:vml" xmlns:wp14="http://schemas.microsoft.com/office/word/2010/wordprocessingDrawing" xmlns:wp="http://schemas.openxmlformats.org/drawingml/2006/wordprocessingDrawing" xmlns:w10="urn:schemas-microsoft-com:office:word" xmlns:w="http://schemas.openxmlformats.org/wordprocessingml/2006/main" xmlns:w14="http://schemas.microsoft.com/office/word/2010/wordml" xmlns:w15="http://schemas.microsoft.com/office/word/2012/wordml" xmlns:wpg="http://schemas.microsoft.com/office/word/2010/wordprocessingGroup" xmlns:wpi="http://schemas.microsoft.com/office/word/2010/wordprocessingInk" xmlns:wne="http://schemas.microsoft.com/office/word/2006/wordml" xmlns:wps="http://schemas.microsoft.com/office/word/2010/wordprocessingShape" mc:Ignorable="w14 w15 wp14">
   <w:sdt>
     <w:sdtPr>
       <w:id w:val="1540778983"/>
@@ -1665,7 +1757,7 @@
     <w:sdtContent>
       <w:p>
         <w:pPr>
-          <w:pStyle w:val="Voettekst"/>
+          <w:pStyle w:val="Footer"/>
           <w:jc w:val="right"/>
         </w:pPr>
         <w:r>
@@ -1691,14 +1783,14 @@
   </w:sdt>
   <w:p>
     <w:pPr>
-      <w:pStyle w:val="Voettekst"/>
+      <w:pStyle w:val="Footer"/>
     </w:pPr>
   </w:p>
 </w:ftr>
 </file>
 
 <file path=word/footnotes.xml><?xml version="1.0" encoding="utf-8"?>
-<w:footnotes xmlns:wpc="http://schemas.microsoft.com/office/word/2010/wordprocessingCanvas" xmlns:cx="http://schemas.microsoft.com/office/drawing/2014/chartex" xmlns:cx1="http://schemas.microsoft.com/office/drawing/2015/9/8/chartex" xmlns:cx2="http://schemas.microsoft.com/office/drawing/2015/10/21/chartex" xmlns:cx3="http://schemas.microsoft.com/office/drawing/2016/5/9/chartex" xmlns:cx4="http://schemas.microsoft.com/office/drawing/2016/5/10/chartex" xmlns:cx5="http://schemas.microsoft.com/office/drawing/2016/5/11/chartex" xmlns:mc="http://schemas.openxmlformats.org/markup-compatibility/2006" xmlns:o="urn:schemas-microsoft-com:office:office" xmlns:r="http://schemas.openxmlformats.org/officeDocument/2006/relationships" xmlns:m="http://schemas.openxmlformats.org/officeDocument/2006/math" xmlns:v="urn:schemas-microsoft-com:vml" xmlns:wp14="http://schemas.microsoft.com/office/word/2010/wordprocessingDrawing" xmlns:wp="http://schemas.openxmlformats.org/drawingml/2006/wordprocessingDrawing" xmlns:w10="urn:schemas-microsoft-com:office:word" xmlns:w="http://schemas.openxmlformats.org/wordprocessingml/2006/main" xmlns:w14="http://schemas.microsoft.com/office/word/2010/wordml" xmlns:w15="http://schemas.microsoft.com/office/word/2012/wordml" xmlns:w16se="http://schemas.microsoft.com/office/word/2015/wordml/symex" xmlns:wpg="http://schemas.microsoft.com/office/word/2010/wordprocessingGroup" xmlns:wpi="http://schemas.microsoft.com/office/word/2010/wordprocessingInk" xmlns:wne="http://schemas.microsoft.com/office/word/2006/wordml" xmlns:wps="http://schemas.microsoft.com/office/word/2010/wordprocessingShape" mc:Ignorable="w14 w15 w16se wp14">
+<w:footnotes xmlns:wpc="http://schemas.microsoft.com/office/word/2010/wordprocessingCanvas" xmlns:mc="http://schemas.openxmlformats.org/markup-compatibility/2006" xmlns:o="urn:schemas-microsoft-com:office:office" xmlns:r="http://schemas.openxmlformats.org/officeDocument/2006/relationships" xmlns:m="http://schemas.openxmlformats.org/officeDocument/2006/math" xmlns:v="urn:schemas-microsoft-com:vml" xmlns:wp14="http://schemas.microsoft.com/office/word/2010/wordprocessingDrawing" xmlns:wp="http://schemas.openxmlformats.org/drawingml/2006/wordprocessingDrawing" xmlns:w10="urn:schemas-microsoft-com:office:word" xmlns:w="http://schemas.openxmlformats.org/wordprocessingml/2006/main" xmlns:w14="http://schemas.microsoft.com/office/word/2010/wordml" xmlns:w15="http://schemas.microsoft.com/office/word/2012/wordml" xmlns:wpg="http://schemas.microsoft.com/office/word/2010/wordprocessingGroup" xmlns:wpi="http://schemas.microsoft.com/office/word/2010/wordprocessingInk" xmlns:wne="http://schemas.microsoft.com/office/word/2006/wordml" xmlns:wps="http://schemas.microsoft.com/office/word/2010/wordprocessingShape" mc:Ignorable="w14 w15 wp14">
   <w:footnote w:type="separator" w:id="-1">
     <w:p>
       <w:pPr>
@@ -1723,7 +1815,7 @@
 </file>
 
 <file path=word/styles.xml><?xml version="1.0" encoding="utf-8"?>
-<w:styles xmlns:mc="http://schemas.openxmlformats.org/markup-compatibility/2006" xmlns:r="http://schemas.openxmlformats.org/officeDocument/2006/relationships" xmlns:w="http://schemas.openxmlformats.org/wordprocessingml/2006/main" xmlns:w14="http://schemas.microsoft.com/office/word/2010/wordml" xmlns:w15="http://schemas.microsoft.com/office/word/2012/wordml" xmlns:w16se="http://schemas.microsoft.com/office/word/2015/wordml/symex" mc:Ignorable="w14 w15 w16se">
+<w:styles xmlns:mc="http://schemas.openxmlformats.org/markup-compatibility/2006" xmlns:r="http://schemas.openxmlformats.org/officeDocument/2006/relationships" xmlns:w="http://schemas.openxmlformats.org/wordprocessingml/2006/main" xmlns:w14="http://schemas.microsoft.com/office/word/2010/wordml" xmlns:w15="http://schemas.microsoft.com/office/word/2012/wordml" mc:Ignorable="w14 w15">
   <w:docDefaults>
     <w:rPrDefault>
       <w:rPr>
@@ -1739,7 +1831,7 @@
       </w:pPr>
     </w:pPrDefault>
   </w:docDefaults>
-  <w:latentStyles w:defLockedState="0" w:defUIPriority="99" w:defSemiHidden="0" w:defUnhideWhenUsed="0" w:defQFormat="0" w:count="374">
+  <w:latentStyles w:defLockedState="0" w:defUIPriority="99" w:defSemiHidden="0" w:defUnhideWhenUsed="0" w:defQFormat="0" w:count="371">
     <w:lsdException w:name="Normal" w:uiPriority="0" w:qFormat="1"/>
     <w:lsdException w:name="heading 1" w:uiPriority="9" w:qFormat="1"/>
     <w:lsdException w:name="heading 2" w:semiHidden="1" w:uiPriority="9" w:unhideWhenUsed="1" w:qFormat="1"/>
@@ -1845,6 +1937,7 @@
     <w:lsdException w:name="HTML Sample" w:semiHidden="1" w:unhideWhenUsed="1"/>
     <w:lsdException w:name="HTML Typewriter" w:semiHidden="1" w:unhideWhenUsed="1"/>
     <w:lsdException w:name="HTML Variable" w:semiHidden="1" w:unhideWhenUsed="1"/>
+    <w:lsdException w:name="Normal Table" w:semiHidden="1" w:unhideWhenUsed="1"/>
     <w:lsdException w:name="annotation subject" w:semiHidden="1" w:unhideWhenUsed="1"/>
     <w:lsdException w:name="No List" w:semiHidden="1" w:unhideWhenUsed="1"/>
     <w:lsdException w:name="Outline List 1" w:semiHidden="1" w:unhideWhenUsed="1"/>
@@ -1890,9 +1983,11 @@
     <w:lsdException w:name="Table Subtle 1" w:semiHidden="1" w:unhideWhenUsed="1"/>
     <w:lsdException w:name="Table Subtle 2" w:semiHidden="1" w:unhideWhenUsed="1"/>
     <w:lsdException w:name="Table Web 1" w:semiHidden="1" w:unhideWhenUsed="1"/>
+    <w:lsdException w:name="Table Web 2" w:semiHidden="1" w:unhideWhenUsed="1"/>
     <w:lsdException w:name="Table Web 3" w:semiHidden="1" w:unhideWhenUsed="1"/>
     <w:lsdException w:name="Balloon Text" w:semiHidden="1" w:unhideWhenUsed="1"/>
     <w:lsdException w:name="Table Grid" w:uiPriority="39"/>
+    <w:lsdException w:name="Table Theme" w:semiHidden="1" w:unhideWhenUsed="1"/>
     <w:lsdException w:name="Placeholder Text" w:semiHidden="1"/>
     <w:lsdException w:name="No Spacing" w:uiPriority="1" w:qFormat="1"/>
     <w:lsdException w:name="Light Shading" w:uiPriority="60"/>
@@ -2108,11 +2203,8 @@
     <w:lsdException w:name="List Table 5 Dark Accent 6" w:uiPriority="50"/>
     <w:lsdException w:name="List Table 6 Colorful Accent 6" w:uiPriority="51"/>
     <w:lsdException w:name="List Table 7 Colorful Accent 6" w:uiPriority="52"/>
-    <w:lsdException w:name="Mention" w:semiHidden="1" w:unhideWhenUsed="1"/>
-    <w:lsdException w:name="Smart Hyperlink" w:semiHidden="1" w:unhideWhenUsed="1"/>
-    <w:lsdException w:name="Hashtag" w:semiHidden="1" w:unhideWhenUsed="1"/>
   </w:latentStyles>
-  <w:style w:type="paragraph" w:default="1" w:styleId="Standaard">
+  <w:style w:type="paragraph" w:default="1" w:styleId="Normal">
     <w:name w:val="Normal"/>
     <w:qFormat/>
     <w:rsid w:val="00EC075C"/>
@@ -2121,11 +2213,11 @@
       <w:sz w:val="24"/>
     </w:rPr>
   </w:style>
-  <w:style w:type="paragraph" w:styleId="Kop1">
+  <w:style w:type="paragraph" w:styleId="Heading1">
     <w:name w:val="heading 1"/>
-    <w:basedOn w:val="Standaard"/>
-    <w:next w:val="Standaard"/>
-    <w:link w:val="Kop1Char"/>
+    <w:basedOn w:val="Normal"/>
+    <w:next w:val="Normal"/>
+    <w:link w:val="Heading1Char"/>
     <w:uiPriority w:val="9"/>
     <w:qFormat/>
     <w:rsid w:val="00EC075C"/>
@@ -2142,11 +2234,11 @@
       <w:szCs w:val="32"/>
     </w:rPr>
   </w:style>
-  <w:style w:type="paragraph" w:styleId="Kop2">
+  <w:style w:type="paragraph" w:styleId="Heading2">
     <w:name w:val="heading 2"/>
-    <w:basedOn w:val="Standaard"/>
-    <w:next w:val="Standaard"/>
-    <w:link w:val="Kop2Char"/>
+    <w:basedOn w:val="Normal"/>
+    <w:next w:val="Normal"/>
+    <w:link w:val="Heading2Char"/>
     <w:uiPriority w:val="9"/>
     <w:semiHidden/>
     <w:unhideWhenUsed/>
@@ -2165,13 +2257,13 @@
       <w:szCs w:val="26"/>
     </w:rPr>
   </w:style>
-  <w:style w:type="character" w:default="1" w:styleId="Standaardalinea-lettertype">
+  <w:style w:type="character" w:default="1" w:styleId="DefaultParagraphFont">
     <w:name w:val="Default Paragraph Font"/>
     <w:uiPriority w:val="1"/>
     <w:semiHidden/>
     <w:unhideWhenUsed/>
   </w:style>
-  <w:style w:type="table" w:default="1" w:styleId="Standaardtabel">
+  <w:style w:type="table" w:default="1" w:styleId="TableNormal">
     <w:name w:val="Normal Table"/>
     <w:uiPriority w:val="99"/>
     <w:semiHidden/>
@@ -2186,15 +2278,15 @@
       </w:tblCellMar>
     </w:tblPr>
   </w:style>
-  <w:style w:type="numbering" w:default="1" w:styleId="Geenlijst">
+  <w:style w:type="numbering" w:default="1" w:styleId="NoList">
     <w:name w:val="No List"/>
     <w:uiPriority w:val="99"/>
     <w:semiHidden/>
     <w:unhideWhenUsed/>
   </w:style>
-  <w:style w:type="paragraph" w:styleId="Geenafstand">
+  <w:style w:type="paragraph" w:styleId="NoSpacing">
     <w:name w:val="No Spacing"/>
-    <w:link w:val="GeenafstandChar"/>
+    <w:link w:val="NoSpacingChar"/>
     <w:uiPriority w:val="1"/>
     <w:qFormat/>
     <w:rsid w:val="00EC075C"/>
@@ -2207,10 +2299,10 @@
       <w:lang w:val="en-US"/>
     </w:rPr>
   </w:style>
-  <w:style w:type="character" w:customStyle="1" w:styleId="GeenafstandChar">
-    <w:name w:val="Geen afstand Char"/>
-    <w:basedOn w:val="Standaardalinea-lettertype"/>
-    <w:link w:val="Geenafstand"/>
+  <w:style w:type="character" w:customStyle="1" w:styleId="NoSpacingChar">
+    <w:name w:val="No Spacing Char"/>
+    <w:basedOn w:val="DefaultParagraphFont"/>
+    <w:link w:val="NoSpacing"/>
     <w:uiPriority w:val="1"/>
     <w:rsid w:val="00EC075C"/>
     <w:rPr>
@@ -2219,10 +2311,10 @@
       <w:lang w:val="en-US"/>
     </w:rPr>
   </w:style>
-  <w:style w:type="paragraph" w:styleId="Koptekst">
+  <w:style w:type="paragraph" w:styleId="Header">
     <w:name w:val="header"/>
-    <w:basedOn w:val="Standaard"/>
-    <w:link w:val="KoptekstChar"/>
+    <w:basedOn w:val="Normal"/>
+    <w:link w:val="HeaderChar"/>
     <w:uiPriority w:val="99"/>
     <w:unhideWhenUsed/>
     <w:rsid w:val="008B05BB"/>
@@ -2234,17 +2326,17 @@
       <w:spacing w:after="0" w:line="240" w:lineRule="auto"/>
     </w:pPr>
   </w:style>
-  <w:style w:type="character" w:customStyle="1" w:styleId="KoptekstChar">
-    <w:name w:val="Koptekst Char"/>
-    <w:basedOn w:val="Standaardalinea-lettertype"/>
-    <w:link w:val="Koptekst"/>
+  <w:style w:type="character" w:customStyle="1" w:styleId="HeaderChar">
+    <w:name w:val="Header Char"/>
+    <w:basedOn w:val="DefaultParagraphFont"/>
+    <w:link w:val="Header"/>
     <w:uiPriority w:val="99"/>
     <w:rsid w:val="008B05BB"/>
   </w:style>
-  <w:style w:type="paragraph" w:styleId="Voettekst">
+  <w:style w:type="paragraph" w:styleId="Footer">
     <w:name w:val="footer"/>
-    <w:basedOn w:val="Standaard"/>
-    <w:link w:val="VoettekstChar"/>
+    <w:basedOn w:val="Normal"/>
+    <w:link w:val="FooterChar"/>
     <w:uiPriority w:val="99"/>
     <w:unhideWhenUsed/>
     <w:rsid w:val="008B05BB"/>
@@ -2256,17 +2348,17 @@
       <w:spacing w:after="0" w:line="240" w:lineRule="auto"/>
     </w:pPr>
   </w:style>
-  <w:style w:type="character" w:customStyle="1" w:styleId="VoettekstChar">
-    <w:name w:val="Voettekst Char"/>
-    <w:basedOn w:val="Standaardalinea-lettertype"/>
-    <w:link w:val="Voettekst"/>
+  <w:style w:type="character" w:customStyle="1" w:styleId="FooterChar">
+    <w:name w:val="Footer Char"/>
+    <w:basedOn w:val="DefaultParagraphFont"/>
+    <w:link w:val="Footer"/>
     <w:uiPriority w:val="99"/>
     <w:rsid w:val="008B05BB"/>
   </w:style>
-  <w:style w:type="character" w:customStyle="1" w:styleId="Kop1Char">
-    <w:name w:val="Kop 1 Char"/>
-    <w:basedOn w:val="Standaardalinea-lettertype"/>
-    <w:link w:val="Kop1"/>
+  <w:style w:type="character" w:customStyle="1" w:styleId="Heading1Char">
+    <w:name w:val="Heading 1 Char"/>
+    <w:basedOn w:val="DefaultParagraphFont"/>
+    <w:link w:val="Heading1"/>
     <w:uiPriority w:val="9"/>
     <w:rsid w:val="00EC075C"/>
     <w:rPr>
@@ -2276,10 +2368,10 @@
       <w:szCs w:val="32"/>
     </w:rPr>
   </w:style>
-  <w:style w:type="character" w:customStyle="1" w:styleId="Kop2Char">
-    <w:name w:val="Kop 2 Char"/>
-    <w:basedOn w:val="Standaardalinea-lettertype"/>
-    <w:link w:val="Kop2"/>
+  <w:style w:type="character" w:customStyle="1" w:styleId="Heading2Char">
+    <w:name w:val="Heading 2 Char"/>
+    <w:basedOn w:val="DefaultParagraphFont"/>
+    <w:link w:val="Heading2"/>
     <w:uiPriority w:val="9"/>
     <w:semiHidden/>
     <w:rsid w:val="00EC075C"/>
@@ -2290,11 +2382,11 @@
       <w:szCs w:val="26"/>
     </w:rPr>
   </w:style>
-  <w:style w:type="paragraph" w:styleId="Titel">
+  <w:style w:type="paragraph" w:styleId="Title">
     <w:name w:val="Title"/>
-    <w:basedOn w:val="Standaard"/>
-    <w:next w:val="Standaard"/>
-    <w:link w:val="TitelChar"/>
+    <w:basedOn w:val="Normal"/>
+    <w:next w:val="Normal"/>
+    <w:link w:val="TitleChar"/>
     <w:uiPriority w:val="10"/>
     <w:qFormat/>
     <w:rsid w:val="00EC075C"/>
@@ -2310,10 +2402,10 @@
       <w:szCs w:val="56"/>
     </w:rPr>
   </w:style>
-  <w:style w:type="character" w:customStyle="1" w:styleId="TitelChar">
-    <w:name w:val="Titel Char"/>
-    <w:basedOn w:val="Standaardalinea-lettertype"/>
-    <w:link w:val="Titel"/>
+  <w:style w:type="character" w:customStyle="1" w:styleId="TitleChar">
+    <w:name w:val="Title Char"/>
+    <w:basedOn w:val="DefaultParagraphFont"/>
+    <w:link w:val="Title"/>
     <w:uiPriority w:val="10"/>
     <w:rsid w:val="00EC075C"/>
     <w:rPr>
@@ -2324,10 +2416,10 @@
       <w:szCs w:val="56"/>
     </w:rPr>
   </w:style>
-  <w:style w:type="paragraph" w:styleId="Kopvaninhoudsopgave">
+  <w:style w:type="paragraph" w:styleId="TOCHeading">
     <w:name w:val="TOC Heading"/>
-    <w:basedOn w:val="Kop1"/>
-    <w:next w:val="Standaard"/>
+    <w:basedOn w:val="Heading1"/>
+    <w:next w:val="Normal"/>
     <w:uiPriority w:val="39"/>
     <w:unhideWhenUsed/>
     <w:qFormat/>
@@ -2340,10 +2432,10 @@
       <w:lang w:val="en-US"/>
     </w:rPr>
   </w:style>
-  <w:style w:type="paragraph" w:styleId="Inhopg2">
+  <w:style w:type="paragraph" w:styleId="TOC2">
     <w:name w:val="toc 2"/>
-    <w:basedOn w:val="Standaard"/>
-    <w:next w:val="Standaard"/>
+    <w:basedOn w:val="Normal"/>
+    <w:next w:val="Normal"/>
     <w:autoRedefine/>
     <w:uiPriority w:val="39"/>
     <w:unhideWhenUsed/>
@@ -2358,10 +2450,10 @@
       <w:lang w:val="en-US"/>
     </w:rPr>
   </w:style>
-  <w:style w:type="paragraph" w:styleId="Inhopg1">
+  <w:style w:type="paragraph" w:styleId="TOC1">
     <w:name w:val="toc 1"/>
-    <w:basedOn w:val="Standaard"/>
-    <w:next w:val="Standaard"/>
+    <w:basedOn w:val="Normal"/>
+    <w:next w:val="Normal"/>
     <w:autoRedefine/>
     <w:uiPriority w:val="39"/>
     <w:unhideWhenUsed/>
@@ -2375,10 +2467,10 @@
       <w:lang w:val="en-US"/>
     </w:rPr>
   </w:style>
-  <w:style w:type="paragraph" w:styleId="Inhopg3">
+  <w:style w:type="paragraph" w:styleId="TOC3">
     <w:name w:val="toc 3"/>
-    <w:basedOn w:val="Standaard"/>
-    <w:next w:val="Standaard"/>
+    <w:basedOn w:val="Normal"/>
+    <w:next w:val="Normal"/>
     <w:autoRedefine/>
     <w:uiPriority w:val="39"/>
     <w:unhideWhenUsed/>
@@ -2395,7 +2487,7 @@
   </w:style>
   <w:style w:type="character" w:styleId="Hyperlink">
     <w:name w:val="Hyperlink"/>
-    <w:basedOn w:val="Standaardalinea-lettertype"/>
+    <w:basedOn w:val="DefaultParagraphFont"/>
     <w:uiPriority w:val="99"/>
     <w:unhideWhenUsed/>
     <w:rsid w:val="00EC075C"/>
@@ -2404,9 +2496,9 @@
       <w:u w:val="single"/>
     </w:rPr>
   </w:style>
-  <w:style w:type="table" w:styleId="Tabelraster">
+  <w:style w:type="table" w:styleId="TableGrid">
     <w:name w:val="Table Grid"/>
-    <w:basedOn w:val="Standaardtabel"/>
+    <w:basedOn w:val="TableNormal"/>
     <w:uiPriority w:val="39"/>
     <w:rsid w:val="00A74C59"/>
     <w:pPr>
@@ -2423,9 +2515,9 @@
       </w:tblBorders>
     </w:tblPr>
   </w:style>
-  <w:style w:type="table" w:styleId="Gemiddeldearcering2-accent5">
+  <w:style w:type="table" w:styleId="MediumShading2-Accent5">
     <w:name w:val="Medium Shading 2 Accent 5"/>
-    <w:basedOn w:val="Standaardtabel"/>
+    <w:basedOn w:val="TableNormal"/>
     <w:uiPriority w:val="64"/>
     <w:semiHidden/>
     <w:unhideWhenUsed/>
@@ -2859,7 +2951,7 @@
 </file>
 
 <file path=customXml/itemProps2.xml><?xml version="1.0" encoding="utf-8"?>
-<ds:datastoreItem xmlns:ds="http://schemas.openxmlformats.org/officeDocument/2006/customXml" ds:itemID="{0CAAD70A-A893-42EE-BA79-F739F74FEACD}">
+<ds:datastoreItem xmlns:ds="http://schemas.openxmlformats.org/officeDocument/2006/customXml" ds:itemID="{90AD46D2-868D-4CA2-B2BB-F6EE127F0941}">
   <ds:schemaRefs>
     <ds:schemaRef ds:uri="http://schemas.openxmlformats.org/officeDocument/2006/bibliography"/>
   </ds:schemaRefs>

</xml_diff>